<commit_message>
[추가] 1. AWS S3와 연동 -> AWSService 참조
2. S3 이미지 파일 업로드 및 삭제 API추가
-> AWSController 및 API문서 참조

3. 컬렉션 및 회원 대표 사진 등록 및 삭제 기능 추가
-> API문서 및 CollectionController, MemberController 참조

<S3 버킷 구조>
https://sharemusic-bucket.s3.ap-northeast-2.amazonaws.com/사용자아이디/파일명.png

<파일명>
collection대표이미지-> 컬렉션번호-컬렉션이름.png
회원대표이미지 -> 사용자아이디.png

example1) admin유저가 new라는 컬렉션에 대표이미지를 등록하는 경우
https://sharemusic-bucket.s3.ap-northeast-2.amazonaws.com/admin/177-new.png

example2) admin유저의 계정 대표 이미지
https://sharemusic-bucket.s3.ap-northeast-2.amazonaws.com/admin/admin.png
</commit_message>
<xml_diff>
--- a/ShareMusic-API문서.docx
+++ b/ShareMusic-API문서.docx
@@ -47,13 +47,14 @@
         <w:tblStyle w:val="a3"/>
         <w:tblpPr w:leftFromText="142" w:rightFromText="142" w:vertAnchor="page" w:horzAnchor="margin" w:tblpY="1801"/>
         <w:tblW w:w="8883" w:type="dxa"/>
+        <w:tblLayout w:type="fixed"/>
         <w:tblLook w:val="04A0" w:firstRow="1" w:lastRow="0" w:firstColumn="1" w:lastColumn="0" w:noHBand="0" w:noVBand="1"/>
       </w:tblPr>
       <w:tblGrid>
-        <w:gridCol w:w="1795"/>
-        <w:gridCol w:w="1199"/>
-        <w:gridCol w:w="3287"/>
-        <w:gridCol w:w="2602"/>
+        <w:gridCol w:w="1129"/>
+        <w:gridCol w:w="1418"/>
+        <w:gridCol w:w="4071"/>
+        <w:gridCol w:w="2265"/>
       </w:tblGrid>
       <w:tr>
         <w:trPr>
@@ -61,7 +62,7 @@
         </w:trPr>
         <w:tc>
           <w:tcPr>
-            <w:tcW w:w="1795" w:type="dxa"/>
+            <w:tcW w:w="1129" w:type="dxa"/>
             <w:vAlign w:val="center"/>
           </w:tcPr>
           <w:p>
@@ -82,7 +83,7 @@
         </w:tc>
         <w:tc>
           <w:tcPr>
-            <w:tcW w:w="1199" w:type="dxa"/>
+            <w:tcW w:w="1418" w:type="dxa"/>
             <w:vAlign w:val="center"/>
           </w:tcPr>
           <w:p>
@@ -103,7 +104,7 @@
         </w:tc>
         <w:tc>
           <w:tcPr>
-            <w:tcW w:w="3287" w:type="dxa"/>
+            <w:tcW w:w="4071" w:type="dxa"/>
             <w:vAlign w:val="center"/>
           </w:tcPr>
           <w:p>
@@ -130,7 +131,7 @@
         </w:tc>
         <w:tc>
           <w:tcPr>
-            <w:tcW w:w="2602" w:type="dxa"/>
+            <w:tcW w:w="2265" w:type="dxa"/>
             <w:vAlign w:val="center"/>
           </w:tcPr>
           <w:p>
@@ -168,7 +169,7 @@
         </w:trPr>
         <w:tc>
           <w:tcPr>
-            <w:tcW w:w="1795" w:type="dxa"/>
+            <w:tcW w:w="1129" w:type="dxa"/>
             <w:vAlign w:val="center"/>
           </w:tcPr>
           <w:p>
@@ -203,7 +204,7 @@
         </w:tc>
         <w:tc>
           <w:tcPr>
-            <w:tcW w:w="1199" w:type="dxa"/>
+            <w:tcW w:w="1418" w:type="dxa"/>
             <w:vAlign w:val="center"/>
           </w:tcPr>
           <w:p>
@@ -230,7 +231,7 @@
         </w:tc>
         <w:tc>
           <w:tcPr>
-            <w:tcW w:w="3287" w:type="dxa"/>
+            <w:tcW w:w="4071" w:type="dxa"/>
             <w:vAlign w:val="center"/>
           </w:tcPr>
           <w:p>
@@ -269,7 +270,7 @@
         </w:tc>
         <w:tc>
           <w:tcPr>
-            <w:tcW w:w="2602" w:type="dxa"/>
+            <w:tcW w:w="2265" w:type="dxa"/>
           </w:tcPr>
           <w:p>
             <w:pPr>
@@ -319,6 +320,12 @@
               <w:rPr>
                 <w:lang w:eastAsia="ko-KR"/>
               </w:rPr>
+              <w:t>, Multipartfile</w:t>
+            </w:r>
+            <w:r>
+              <w:rPr>
+                <w:lang w:eastAsia="ko-KR"/>
+              </w:rPr>
               <w:t>]</w:t>
             </w:r>
           </w:p>
@@ -376,6 +383,36 @@
                 <w:lang w:eastAsia="ko-KR"/>
               </w:rPr>
               <w:t>ist&lt;TagVO&gt; tags</w:t>
+            </w:r>
+          </w:p>
+          <w:p>
+            <w:pPr>
+              <w:jc w:val="left"/>
+              <w:rPr>
+                <w:lang w:eastAsia="ko-KR"/>
+              </w:rPr>
+            </w:pPr>
+          </w:p>
+          <w:p>
+            <w:pPr>
+              <w:jc w:val="left"/>
+              <w:rPr>
+                <w:rFonts w:hint="eastAsia"/>
+                <w:lang w:eastAsia="ko-KR"/>
+              </w:rPr>
+            </w:pPr>
+            <w:r>
+              <w:rPr>
+                <w:rFonts w:hint="eastAsia"/>
+                <w:lang w:eastAsia="ko-KR"/>
+              </w:rPr>
+              <w:t>M</w:t>
+            </w:r>
+            <w:r>
+              <w:rPr>
+                <w:lang w:eastAsia="ko-KR"/>
+              </w:rPr>
+              <w:t>ultipartFIle file</w:t>
             </w:r>
           </w:p>
           <w:p>
@@ -421,7 +458,7 @@
         </w:trPr>
         <w:tc>
           <w:tcPr>
-            <w:tcW w:w="1795" w:type="dxa"/>
+            <w:tcW w:w="1129" w:type="dxa"/>
             <w:vAlign w:val="center"/>
           </w:tcPr>
           <w:p>
@@ -499,6 +536,13 @@
                 <w:rFonts w:hint="eastAsia"/>
                 <w:lang w:eastAsia="ko-KR"/>
               </w:rPr>
+              <w:t>들</w:t>
+            </w:r>
+            <w:r>
+              <w:rPr>
+                <w:rFonts w:hint="eastAsia"/>
+                <w:lang w:eastAsia="ko-KR"/>
+              </w:rPr>
               <w:t xml:space="preserve">  </w:t>
             </w:r>
             <w:r>
@@ -512,7 +556,7 @@
         </w:tc>
         <w:tc>
           <w:tcPr>
-            <w:tcW w:w="1199" w:type="dxa"/>
+            <w:tcW w:w="1418" w:type="dxa"/>
             <w:vAlign w:val="center"/>
           </w:tcPr>
           <w:p>
@@ -539,7 +583,7 @@
         </w:tc>
         <w:tc>
           <w:tcPr>
-            <w:tcW w:w="3287" w:type="dxa"/>
+            <w:tcW w:w="4071" w:type="dxa"/>
             <w:vAlign w:val="center"/>
           </w:tcPr>
           <w:p>
@@ -587,10 +631,55 @@
               <w:t>{userId}</w:t>
             </w:r>
           </w:p>
-        </w:tc>
-        <w:tc>
-          <w:tcPr>
-            <w:tcW w:w="2602" w:type="dxa"/>
+          <w:p>
+            <w:pPr>
+              <w:jc w:val="center"/>
+              <w:rPr>
+                <w:lang w:eastAsia="ko-KR"/>
+              </w:rPr>
+            </w:pPr>
+            <w:r>
+              <w:rPr>
+                <w:lang w:eastAsia="ko-KR"/>
+              </w:rPr>
+              <w:t>?</w:t>
+            </w:r>
+            <w:r>
+              <w:rPr>
+                <w:rFonts w:hint="eastAsia"/>
+                <w:lang w:eastAsia="ko-KR"/>
+              </w:rPr>
+              <w:t>p</w:t>
+            </w:r>
+            <w:r>
+              <w:rPr>
+                <w:lang w:eastAsia="ko-KR"/>
+              </w:rPr>
+              <w:t>age=</w:t>
+            </w:r>
+            <w:r>
+              <w:rPr>
+                <w:lang w:eastAsia="ko-KR"/>
+              </w:rPr>
+              <w:t>#</w:t>
+            </w:r>
+            <w:r>
+              <w:rPr>
+                <w:lang w:eastAsia="ko-KR"/>
+              </w:rPr>
+              <w:t>&amp;amount=</w:t>
+            </w:r>
+            <w:r>
+              <w:rPr>
+                <w:lang w:eastAsia="ko-KR"/>
+              </w:rPr>
+              <w:t>#</w:t>
+            </w:r>
+          </w:p>
+        </w:tc>
+        <w:tc>
+          <w:tcPr>
+            <w:tcW w:w="2265" w:type="dxa"/>
           </w:tcPr>
           <w:p>
             <w:pPr>
@@ -725,7 +814,7 @@
         </w:trPr>
         <w:tc>
           <w:tcPr>
-            <w:tcW w:w="1795" w:type="dxa"/>
+            <w:tcW w:w="1129" w:type="dxa"/>
             <w:vAlign w:val="center"/>
           </w:tcPr>
           <w:p>
@@ -774,7 +863,7 @@
         </w:tc>
         <w:tc>
           <w:tcPr>
-            <w:tcW w:w="1199" w:type="dxa"/>
+            <w:tcW w:w="1418" w:type="dxa"/>
             <w:vAlign w:val="center"/>
           </w:tcPr>
           <w:p>
@@ -802,7 +891,7 @@
         </w:tc>
         <w:tc>
           <w:tcPr>
-            <w:tcW w:w="3287" w:type="dxa"/>
+            <w:tcW w:w="4071" w:type="dxa"/>
             <w:vAlign w:val="center"/>
           </w:tcPr>
           <w:p>
@@ -860,7 +949,7 @@
         </w:tc>
         <w:tc>
           <w:tcPr>
-            <w:tcW w:w="2602" w:type="dxa"/>
+            <w:tcW w:w="2265" w:type="dxa"/>
           </w:tcPr>
           <w:p>
             <w:pPr>
@@ -995,7 +1084,7 @@
         </w:trPr>
         <w:tc>
           <w:tcPr>
-            <w:tcW w:w="1795" w:type="dxa"/>
+            <w:tcW w:w="1129" w:type="dxa"/>
             <w:vAlign w:val="center"/>
           </w:tcPr>
           <w:p>
@@ -1030,7 +1119,7 @@
         </w:tc>
         <w:tc>
           <w:tcPr>
-            <w:tcW w:w="1199" w:type="dxa"/>
+            <w:tcW w:w="1418" w:type="dxa"/>
             <w:vAlign w:val="center"/>
           </w:tcPr>
           <w:p>
@@ -1051,7 +1140,7 @@
         </w:tc>
         <w:tc>
           <w:tcPr>
-            <w:tcW w:w="3287" w:type="dxa"/>
+            <w:tcW w:w="4071" w:type="dxa"/>
             <w:vAlign w:val="center"/>
           </w:tcPr>
           <w:p>
@@ -1090,7 +1179,7 @@
         </w:tc>
         <w:tc>
           <w:tcPr>
-            <w:tcW w:w="2602" w:type="dxa"/>
+            <w:tcW w:w="2265" w:type="dxa"/>
           </w:tcPr>
           <w:p>
             <w:pPr>
@@ -1116,7 +1205,25 @@
               <w:rPr>
                 <w:lang w:eastAsia="ko-KR"/>
               </w:rPr>
-              <w:t>equest Body – CollectionDTO]</w:t>
+              <w:t>equest Body – CollectionDTO</w:t>
+            </w:r>
+            <w:r>
+              <w:rPr>
+                <w:lang w:eastAsia="ko-KR"/>
+              </w:rPr>
+              <w:t xml:space="preserve">, </w:t>
+            </w:r>
+            <w:r>
+              <w:rPr>
+                <w:lang w:eastAsia="ko-KR"/>
+              </w:rPr>
+              <w:t>Multipartfile</w:t>
+            </w:r>
+            <w:r>
+              <w:rPr>
+                <w:lang w:eastAsia="ko-KR"/>
+              </w:rPr>
+              <w:t>]</w:t>
             </w:r>
           </w:p>
           <w:p>
@@ -1173,6 +1280,36 @@
                 <w:lang w:eastAsia="ko-KR"/>
               </w:rPr>
               <w:t>ist&lt;TagVO&gt; tags</w:t>
+            </w:r>
+          </w:p>
+          <w:p>
+            <w:pPr>
+              <w:jc w:val="left"/>
+              <w:rPr>
+                <w:lang w:eastAsia="ko-KR"/>
+              </w:rPr>
+            </w:pPr>
+          </w:p>
+          <w:p>
+            <w:pPr>
+              <w:jc w:val="left"/>
+              <w:rPr>
+                <w:rFonts w:hint="eastAsia"/>
+                <w:lang w:eastAsia="ko-KR"/>
+              </w:rPr>
+            </w:pPr>
+            <w:r>
+              <w:rPr>
+                <w:rFonts w:hint="eastAsia"/>
+                <w:lang w:eastAsia="ko-KR"/>
+              </w:rPr>
+              <w:t>M</w:t>
+            </w:r>
+            <w:r>
+              <w:rPr>
+                <w:lang w:eastAsia="ko-KR"/>
+              </w:rPr>
+              <w:t>ultipartFIle file</w:t>
             </w:r>
           </w:p>
           <w:p>
@@ -1218,7 +1355,7 @@
         </w:trPr>
         <w:tc>
           <w:tcPr>
-            <w:tcW w:w="1795" w:type="dxa"/>
+            <w:tcW w:w="1129" w:type="dxa"/>
             <w:vAlign w:val="center"/>
           </w:tcPr>
           <w:p>
@@ -1253,7 +1390,7 @@
         </w:tc>
         <w:tc>
           <w:tcPr>
-            <w:tcW w:w="1199" w:type="dxa"/>
+            <w:tcW w:w="1418" w:type="dxa"/>
             <w:vAlign w:val="center"/>
           </w:tcPr>
           <w:p>
@@ -1280,7 +1417,7 @@
         </w:tc>
         <w:tc>
           <w:tcPr>
-            <w:tcW w:w="3287" w:type="dxa"/>
+            <w:tcW w:w="4071" w:type="dxa"/>
             <w:vAlign w:val="center"/>
           </w:tcPr>
           <w:p>
@@ -1319,7 +1456,7 @@
         </w:tc>
         <w:tc>
           <w:tcPr>
-            <w:tcW w:w="2602" w:type="dxa"/>
+            <w:tcW w:w="2265" w:type="dxa"/>
           </w:tcPr>
           <w:p>
             <w:pPr>
@@ -1418,7 +1555,7 @@
         </w:trPr>
         <w:tc>
           <w:tcPr>
-            <w:tcW w:w="1795" w:type="dxa"/>
+            <w:tcW w:w="1129" w:type="dxa"/>
             <w:vAlign w:val="center"/>
           </w:tcPr>
           <w:p>
@@ -1494,7 +1631,7 @@
         </w:tc>
         <w:tc>
           <w:tcPr>
-            <w:tcW w:w="1199" w:type="dxa"/>
+            <w:tcW w:w="1418" w:type="dxa"/>
             <w:vAlign w:val="center"/>
           </w:tcPr>
           <w:p>
@@ -1521,7 +1658,7 @@
         </w:tc>
         <w:tc>
           <w:tcPr>
-            <w:tcW w:w="3287" w:type="dxa"/>
+            <w:tcW w:w="4071" w:type="dxa"/>
             <w:vAlign w:val="center"/>
           </w:tcPr>
           <w:p>
@@ -1569,10 +1706,49 @@
               <w:t>/{userId}</w:t>
             </w:r>
           </w:p>
-        </w:tc>
-        <w:tc>
-          <w:tcPr>
-            <w:tcW w:w="2602" w:type="dxa"/>
+          <w:p>
+            <w:pPr>
+              <w:jc w:val="center"/>
+              <w:rPr>
+                <w:lang w:eastAsia="ko-KR"/>
+              </w:rPr>
+            </w:pPr>
+            <w:r>
+              <w:rPr>
+                <w:lang w:eastAsia="ko-KR"/>
+              </w:rPr>
+              <w:t>?</w:t>
+            </w:r>
+            <w:r>
+              <w:rPr>
+                <w:rFonts w:hint="eastAsia"/>
+                <w:lang w:eastAsia="ko-KR"/>
+              </w:rPr>
+              <w:t>p</w:t>
+            </w:r>
+            <w:r>
+              <w:rPr>
+                <w:lang w:eastAsia="ko-KR"/>
+              </w:rPr>
+              <w:t>age=</w:t>
+            </w:r>
+            <w:r>
+              <w:rPr>
+                <w:lang w:eastAsia="ko-KR"/>
+              </w:rPr>
+              <w:t>#</w:t>
+            </w:r>
+            <w:r>
+              <w:rPr>
+                <w:lang w:eastAsia="ko-KR"/>
+              </w:rPr>
+              <w:t>&amp;amount=#</w:t>
+            </w:r>
+          </w:p>
+        </w:tc>
+        <w:tc>
+          <w:tcPr>
+            <w:tcW w:w="2265" w:type="dxa"/>
           </w:tcPr>
           <w:p>
             <w:pPr>
@@ -1702,62 +1878,6 @@
         </w:tc>
       </w:tr>
     </w:tbl>
-    <w:p>
-      <w:pPr>
-        <w:rPr>
-          <w:lang w:eastAsia="ko-KR"/>
-        </w:rPr>
-      </w:pPr>
-    </w:p>
-    <w:p>
-      <w:pPr>
-        <w:rPr>
-          <w:lang w:eastAsia="ko-KR"/>
-        </w:rPr>
-      </w:pPr>
-    </w:p>
-    <w:p>
-      <w:pPr>
-        <w:rPr>
-          <w:lang w:eastAsia="ko-KR"/>
-        </w:rPr>
-      </w:pPr>
-    </w:p>
-    <w:p>
-      <w:pPr>
-        <w:rPr>
-          <w:lang w:eastAsia="ko-KR"/>
-        </w:rPr>
-      </w:pPr>
-    </w:p>
-    <w:p>
-      <w:pPr>
-        <w:rPr>
-          <w:lang w:eastAsia="ko-KR"/>
-        </w:rPr>
-      </w:pPr>
-    </w:p>
-    <w:p>
-      <w:pPr>
-        <w:rPr>
-          <w:lang w:eastAsia="ko-KR"/>
-        </w:rPr>
-      </w:pPr>
-    </w:p>
-    <w:p>
-      <w:pPr>
-        <w:rPr>
-          <w:lang w:eastAsia="ko-KR"/>
-        </w:rPr>
-      </w:pPr>
-    </w:p>
-    <w:p>
-      <w:pPr>
-        <w:rPr>
-          <w:lang w:eastAsia="ko-KR"/>
-        </w:rPr>
-      </w:pPr>
-    </w:p>
     <w:p>
       <w:pPr>
         <w:rPr>
@@ -2122,7 +2242,6 @@
             <w:pPr>
               <w:jc w:val="left"/>
               <w:rPr>
-                <w:rFonts w:hint="eastAsia"/>
                 <w:lang w:eastAsia="ko-KR"/>
               </w:rPr>
             </w:pPr>
@@ -2626,18 +2745,12 @@
           </w:tcPr>
           <w:p>
             <w:pPr>
-              <w:jc w:val="center"/>
-              <w:rPr>
-                <w:lang w:eastAsia="ko-KR"/>
-              </w:rPr>
-            </w:pPr>
-            <w:r>
-              <w:rPr>
-                <w:rFonts w:hint="eastAsia"/>
-                <w:lang w:eastAsia="ko-KR"/>
-              </w:rPr>
-              <w:t xml:space="preserve">  </w:t>
-            </w:r>
+              <w:ind w:firstLine="200"/>
+              <w:jc w:val="center"/>
+              <w:rPr>
+                <w:lang w:eastAsia="ko-KR"/>
+              </w:rPr>
+            </w:pPr>
             <w:r>
               <w:rPr>
                 <w:lang w:eastAsia="ko-KR"/>
@@ -2671,6 +2784,35 @@
               <w:t>no}</w:t>
             </w:r>
           </w:p>
+          <w:p>
+            <w:pPr>
+              <w:ind w:firstLine="200"/>
+              <w:jc w:val="center"/>
+              <w:rPr>
+                <w:rFonts w:hint="eastAsia"/>
+                <w:lang w:eastAsia="ko-KR"/>
+              </w:rPr>
+            </w:pPr>
+            <w:r>
+              <w:rPr>
+                <w:lang w:eastAsia="ko-KR"/>
+              </w:rPr>
+              <w:t>?</w:t>
+            </w:r>
+            <w:r>
+              <w:rPr>
+                <w:rFonts w:hint="eastAsia"/>
+                <w:lang w:eastAsia="ko-KR"/>
+              </w:rPr>
+              <w:t>p</w:t>
+            </w:r>
+            <w:r>
+              <w:rPr>
+                <w:lang w:eastAsia="ko-KR"/>
+              </w:rPr>
+              <w:t>age=#&amp;amount=#</w:t>
+            </w:r>
+          </w:p>
         </w:tc>
         <w:tc>
           <w:tcPr>
@@ -2706,7 +2848,25 @@
               <w:rPr>
                 <w:lang w:eastAsia="ko-KR"/>
               </w:rPr>
-              <w:t>LikeVO]</w:t>
+              <w:t>List&lt;Li</w:t>
+            </w:r>
+            <w:r>
+              <w:rPr>
+                <w:lang w:eastAsia="ko-KR"/>
+              </w:rPr>
+              <w:t>keVO</w:t>
+            </w:r>
+            <w:r>
+              <w:rPr>
+                <w:lang w:eastAsia="ko-KR"/>
+              </w:rPr>
+              <w:t>&gt;</w:t>
+            </w:r>
+            <w:r>
+              <w:rPr>
+                <w:lang w:eastAsia="ko-KR"/>
+              </w:rPr>
+              <w:t>]</w:t>
             </w:r>
           </w:p>
           <w:p>
@@ -3783,18 +3943,12 @@
           </w:tcPr>
           <w:p>
             <w:pPr>
-              <w:jc w:val="center"/>
-              <w:rPr>
-                <w:lang w:eastAsia="ko-KR"/>
-              </w:rPr>
-            </w:pPr>
-            <w:r>
-              <w:rPr>
-                <w:rFonts w:hint="eastAsia"/>
-                <w:lang w:eastAsia="ko-KR"/>
-              </w:rPr>
-              <w:t xml:space="preserve">  </w:t>
-            </w:r>
+              <w:ind w:firstLine="200"/>
+              <w:jc w:val="center"/>
+              <w:rPr>
+                <w:lang w:eastAsia="ko-KR"/>
+              </w:rPr>
+            </w:pPr>
             <w:r>
               <w:rPr>
                 <w:lang w:eastAsia="ko-KR"/>
@@ -3813,6 +3967,35 @@
                 <w:lang w:eastAsia="ko-KR"/>
               </w:rPr>
               <w:t>replys/all/{cno}</w:t>
+            </w:r>
+          </w:p>
+          <w:p>
+            <w:pPr>
+              <w:ind w:firstLine="200"/>
+              <w:jc w:val="center"/>
+              <w:rPr>
+                <w:rFonts w:hint="eastAsia"/>
+                <w:lang w:eastAsia="ko-KR"/>
+              </w:rPr>
+            </w:pPr>
+            <w:r>
+              <w:rPr>
+                <w:lang w:eastAsia="ko-KR"/>
+              </w:rPr>
+              <w:t>?</w:t>
+            </w:r>
+            <w:r>
+              <w:rPr>
+                <w:rFonts w:hint="eastAsia"/>
+                <w:lang w:eastAsia="ko-KR"/>
+              </w:rPr>
+              <w:t>p</w:t>
+            </w:r>
+            <w:r>
+              <w:rPr>
+                <w:lang w:eastAsia="ko-KR"/>
+              </w:rPr>
+              <w:t>age=#&amp;amount=#</w:t>
             </w:r>
           </w:p>
         </w:tc>
@@ -4664,7 +4847,25 @@
               <w:rPr>
                 <w:lang w:eastAsia="ko-KR"/>
               </w:rPr>
-              <w:t>[Request Body – MemberVO ]</w:t>
+              <w:t>[Request Body – MemberVO</w:t>
+            </w:r>
+            <w:r>
+              <w:rPr>
+                <w:lang w:eastAsia="ko-KR"/>
+              </w:rPr>
+              <w:t xml:space="preserve">, </w:t>
+            </w:r>
+            <w:r>
+              <w:rPr>
+                <w:lang w:eastAsia="ko-KR"/>
+              </w:rPr>
+              <w:t>Multipartfile</w:t>
+            </w:r>
+            <w:r>
+              <w:rPr>
+                <w:lang w:eastAsia="ko-KR"/>
+              </w:rPr>
+              <w:t>]</w:t>
             </w:r>
           </w:p>
           <w:p>
@@ -4784,6 +4985,29 @@
                 <w:lang w:eastAsia="ko-KR"/>
               </w:rPr>
               <w:t>Int userBirthDay</w:t>
+            </w:r>
+          </w:p>
+          <w:p>
+            <w:pPr>
+              <w:jc w:val="left"/>
+              <w:rPr>
+                <w:lang w:eastAsia="ko-KR"/>
+              </w:rPr>
+            </w:pPr>
+          </w:p>
+          <w:p>
+            <w:pPr>
+              <w:jc w:val="left"/>
+              <w:rPr>
+                <w:rFonts w:hint="eastAsia"/>
+                <w:lang w:eastAsia="ko-KR"/>
+              </w:rPr>
+            </w:pPr>
+            <w:r>
+              <w:rPr>
+                <w:lang w:eastAsia="ko-KR"/>
+              </w:rPr>
+              <w:t>Multipartfile file</w:t>
             </w:r>
           </w:p>
           <w:p>
@@ -5249,7 +5473,31 @@
               <w:rPr>
                 <w:lang w:eastAsia="ko-KR"/>
               </w:rPr>
-              <w:t>&lt;MemberVO&gt;</w:t>
+              <w:t>&lt;MemberVO</w:t>
+            </w:r>
+            <w:r>
+              <w:rPr>
+                <w:lang w:eastAsia="ko-KR"/>
+              </w:rPr>
+              <w:t xml:space="preserve">,  </w:t>
+            </w:r>
+            <w:r>
+              <w:rPr>
+                <w:lang w:eastAsia="ko-KR"/>
+              </w:rPr>
+              <w:t>Multipartfile</w:t>
+            </w:r>
+            <w:r>
+              <w:rPr>
+                <w:lang w:eastAsia="ko-KR"/>
+              </w:rPr>
+              <w:t xml:space="preserve"> </w:t>
+            </w:r>
+            <w:r>
+              <w:rPr>
+                <w:lang w:eastAsia="ko-KR"/>
+              </w:rPr>
+              <w:t>&gt;</w:t>
             </w:r>
           </w:p>
           <w:p>
@@ -5369,6 +5617,35 @@
                 <w:lang w:eastAsia="ko-KR"/>
               </w:rPr>
               <w:t>Int userBirthDay;</w:t>
+            </w:r>
+          </w:p>
+          <w:p>
+            <w:pPr>
+              <w:jc w:val="left"/>
+              <w:rPr>
+                <w:lang w:eastAsia="ko-KR"/>
+              </w:rPr>
+            </w:pPr>
+          </w:p>
+          <w:p>
+            <w:pPr>
+              <w:jc w:val="left"/>
+              <w:rPr>
+                <w:rFonts w:hint="eastAsia"/>
+                <w:lang w:eastAsia="ko-KR"/>
+              </w:rPr>
+            </w:pPr>
+            <w:r>
+              <w:rPr>
+                <w:lang w:eastAsia="ko-KR"/>
+              </w:rPr>
+              <w:t>Multipartfile</w:t>
+            </w:r>
+            <w:r>
+              <w:rPr>
+                <w:lang w:eastAsia="ko-KR"/>
+              </w:rPr>
+              <w:t xml:space="preserve"> file</w:t>
             </w:r>
           </w:p>
         </w:tc>
@@ -6091,41 +6368,6 @@
         </w:tc>
       </w:tr>
     </w:tbl>
-    <w:p>
-      <w:pPr>
-        <w:rPr>
-          <w:lang w:eastAsia="ko-KR"/>
-        </w:rPr>
-      </w:pPr>
-    </w:p>
-    <w:p>
-      <w:pPr>
-        <w:rPr>
-          <w:lang w:eastAsia="ko-KR"/>
-        </w:rPr>
-      </w:pPr>
-    </w:p>
-    <w:p>
-      <w:pPr>
-        <w:rPr>
-          <w:lang w:eastAsia="ko-KR"/>
-        </w:rPr>
-      </w:pPr>
-    </w:p>
-    <w:p>
-      <w:pPr>
-        <w:rPr>
-          <w:lang w:eastAsia="ko-KR"/>
-        </w:rPr>
-      </w:pPr>
-    </w:p>
-    <w:p>
-      <w:pPr>
-        <w:rPr>
-          <w:lang w:eastAsia="ko-KR"/>
-        </w:rPr>
-      </w:pPr>
-    </w:p>
     <w:p>
       <w:pPr>
         <w:rPr>
@@ -6623,6 +6865,32 @@
               <w:t>/members/follows/follower/{userId}</w:t>
             </w:r>
           </w:p>
+          <w:p>
+            <w:pPr>
+              <w:jc w:val="center"/>
+              <w:rPr>
+                <w:lang w:eastAsia="ko-KR"/>
+              </w:rPr>
+            </w:pPr>
+            <w:r>
+              <w:rPr>
+                <w:lang w:eastAsia="ko-KR"/>
+              </w:rPr>
+              <w:t>?</w:t>
+            </w:r>
+            <w:r>
+              <w:rPr>
+                <w:lang w:eastAsia="ko-KR"/>
+              </w:rPr>
+              <w:t>page=</w:t>
+            </w:r>
+            <w:r>
+              <w:rPr>
+                <w:lang w:eastAsia="ko-KR"/>
+              </w:rPr>
+              <w:t>#&amp;amount=#</w:t>
+            </w:r>
+          </w:p>
         </w:tc>
         <w:tc>
           <w:tcPr>
@@ -6755,6 +7023,20 @@
                 <w:lang w:eastAsia="ko-KR"/>
               </w:rPr>
               <w:t>/members/follows/following/{userId}</w:t>
+            </w:r>
+          </w:p>
+          <w:p>
+            <w:pPr>
+              <w:jc w:val="center"/>
+              <w:rPr>
+                <w:lang w:eastAsia="ko-KR"/>
+              </w:rPr>
+            </w:pPr>
+            <w:r>
+              <w:rPr>
+                <w:lang w:eastAsia="ko-KR"/>
+              </w:rPr>
+              <w:t>?page=#&amp;amount=#</w:t>
             </w:r>
           </w:p>
         </w:tc>
@@ -7235,6 +7517,20 @@
               <w:t>search/tag/{content}</w:t>
             </w:r>
           </w:p>
+          <w:p>
+            <w:pPr>
+              <w:jc w:val="center"/>
+              <w:rPr>
+                <w:lang w:eastAsia="ko-KR"/>
+              </w:rPr>
+            </w:pPr>
+            <w:r>
+              <w:rPr>
+                <w:lang w:eastAsia="ko-KR"/>
+              </w:rPr>
+              <w:t>?page=#&amp;amount=#</w:t>
+            </w:r>
+          </w:p>
         </w:tc>
         <w:tc>
           <w:tcPr>
@@ -7460,6 +7756,20 @@
               <w:t>search/collectionname/{content}</w:t>
             </w:r>
           </w:p>
+          <w:p>
+            <w:pPr>
+              <w:jc w:val="center"/>
+              <w:rPr>
+                <w:lang w:eastAsia="ko-KR"/>
+              </w:rPr>
+            </w:pPr>
+            <w:r>
+              <w:rPr>
+                <w:lang w:eastAsia="ko-KR"/>
+              </w:rPr>
+              <w:t>?page=#&amp;amount=#</w:t>
+            </w:r>
+          </w:p>
         </w:tc>
         <w:tc>
           <w:tcPr>
@@ -7568,6 +7878,20 @@
               <w:t>search/musicname/{content}</w:t>
             </w:r>
           </w:p>
+          <w:p>
+            <w:pPr>
+              <w:jc w:val="center"/>
+              <w:rPr>
+                <w:lang w:eastAsia="ko-KR"/>
+              </w:rPr>
+            </w:pPr>
+            <w:r>
+              <w:rPr>
+                <w:lang w:eastAsia="ko-KR"/>
+              </w:rPr>
+              <w:t>?page=#&amp;amount=#</w:t>
+            </w:r>
+          </w:p>
         </w:tc>
         <w:tc>
           <w:tcPr>
@@ -7674,6 +7998,20 @@
                 <w:lang w:eastAsia="ko-KR"/>
               </w:rPr>
               <w:t>search/userid/{content}</w:t>
+            </w:r>
+          </w:p>
+          <w:p>
+            <w:pPr>
+              <w:jc w:val="center"/>
+              <w:rPr>
+                <w:lang w:eastAsia="ko-KR"/>
+              </w:rPr>
+            </w:pPr>
+            <w:r>
+              <w:rPr>
+                <w:lang w:eastAsia="ko-KR"/>
+              </w:rPr>
+              <w:t>?page=#&amp;amount=#</w:t>
             </w:r>
           </w:p>
         </w:tc>
@@ -7842,66 +8180,409 @@
     <w:p>
       <w:pPr>
         <w:rPr>
+          <w:rFonts w:hint="eastAsia"/>
           <w:lang w:eastAsia="ko-KR"/>
         </w:rPr>
       </w:pPr>
-    </w:p>
-    <w:p>
-      <w:pPr>
+      <w:r>
+        <w:rPr>
+          <w:rFonts w:hint="eastAsia"/>
+          <w:lang w:eastAsia="ko-KR"/>
+        </w:rPr>
+        <w:t>8</w:t>
+      </w:r>
+      <w:r>
         <w:rPr>
           <w:lang w:eastAsia="ko-KR"/>
         </w:rPr>
-      </w:pPr>
-    </w:p>
-    <w:p>
-      <w:pPr>
+        <w:t>.AWS S3</w:t>
+      </w:r>
+      <w:r>
+        <w:rPr>
+          <w:rFonts w:hint="eastAsia"/>
+          <w:lang w:eastAsia="ko-KR"/>
+        </w:rPr>
+        <w:t xml:space="preserve"> </w:t>
+      </w:r>
+      <w:r>
         <w:rPr>
           <w:lang w:eastAsia="ko-KR"/>
         </w:rPr>
-      </w:pPr>
+        <w:t>API</w:t>
+      </w:r>
     </w:p>
-    <w:p>
-      <w:pPr>
-        <w:rPr>
-          <w:lang w:eastAsia="ko-KR"/>
-        </w:rPr>
-      </w:pPr>
-    </w:p>
-    <w:p>
-      <w:pPr>
-        <w:rPr>
-          <w:lang w:eastAsia="ko-KR"/>
-        </w:rPr>
-      </w:pPr>
-    </w:p>
-    <w:p>
-      <w:pPr>
-        <w:rPr>
-          <w:lang w:eastAsia="ko-KR"/>
-        </w:rPr>
-      </w:pPr>
-    </w:p>
-    <w:p>
-      <w:pPr>
-        <w:rPr>
-          <w:lang w:eastAsia="ko-KR"/>
-        </w:rPr>
-      </w:pPr>
-    </w:p>
-    <w:p>
-      <w:pPr>
-        <w:rPr>
-          <w:lang w:eastAsia="ko-KR"/>
-        </w:rPr>
-      </w:pPr>
-    </w:p>
-    <w:p>
-      <w:pPr>
-        <w:rPr>
-          <w:lang w:eastAsia="ko-KR"/>
-        </w:rPr>
-      </w:pPr>
-    </w:p>
+    <w:tbl>
+      <w:tblPr>
+        <w:tblStyle w:val="a3"/>
+        <w:tblpPr w:leftFromText="142" w:rightFromText="142" w:vertAnchor="page" w:horzAnchor="margin" w:tblpY="12901"/>
+        <w:tblW w:w="9047" w:type="dxa"/>
+        <w:tblLook w:val="04A0" w:firstRow="1" w:lastRow="0" w:firstColumn="1" w:lastColumn="0" w:noHBand="0" w:noVBand="1"/>
+      </w:tblPr>
+      <w:tblGrid>
+        <w:gridCol w:w="1531"/>
+        <w:gridCol w:w="1259"/>
+        <w:gridCol w:w="3556"/>
+        <w:gridCol w:w="2701"/>
+      </w:tblGrid>
+      <w:tr>
+        <w:trPr>
+          <w:trHeight w:val="259"/>
+        </w:trPr>
+        <w:tc>
+          <w:tcPr>
+            <w:tcW w:w="1531" w:type="dxa"/>
+            <w:vAlign w:val="center"/>
+          </w:tcPr>
+          <w:p>
+            <w:pPr>
+              <w:jc w:val="center"/>
+              <w:rPr>
+                <w:lang w:eastAsia="ko-KR"/>
+              </w:rPr>
+            </w:pPr>
+            <w:r>
+              <w:rPr>
+                <w:rFonts w:hint="eastAsia"/>
+                <w:lang w:eastAsia="ko-KR"/>
+              </w:rPr>
+              <w:t>작업</w:t>
+            </w:r>
+          </w:p>
+        </w:tc>
+        <w:tc>
+          <w:tcPr>
+            <w:tcW w:w="1259" w:type="dxa"/>
+            <w:vAlign w:val="center"/>
+          </w:tcPr>
+          <w:p>
+            <w:pPr>
+              <w:jc w:val="center"/>
+              <w:rPr>
+                <w:lang w:eastAsia="ko-KR"/>
+              </w:rPr>
+            </w:pPr>
+            <w:r>
+              <w:rPr>
+                <w:rFonts w:hint="eastAsia"/>
+                <w:lang w:eastAsia="ko-KR"/>
+              </w:rPr>
+              <w:t>전송방식</w:t>
+            </w:r>
+          </w:p>
+        </w:tc>
+        <w:tc>
+          <w:tcPr>
+            <w:tcW w:w="3556" w:type="dxa"/>
+            <w:vAlign w:val="center"/>
+          </w:tcPr>
+          <w:p>
+            <w:pPr>
+              <w:jc w:val="center"/>
+              <w:rPr>
+                <w:lang w:eastAsia="ko-KR"/>
+              </w:rPr>
+            </w:pPr>
+            <w:r>
+              <w:rPr>
+                <w:rFonts w:hint="eastAsia"/>
+                <w:lang w:eastAsia="ko-KR"/>
+              </w:rPr>
+              <w:t>U</w:t>
+            </w:r>
+            <w:r>
+              <w:rPr>
+                <w:lang w:eastAsia="ko-KR"/>
+              </w:rPr>
+              <w:t>RI</w:t>
+            </w:r>
+          </w:p>
+        </w:tc>
+        <w:tc>
+          <w:tcPr>
+            <w:tcW w:w="2701" w:type="dxa"/>
+            <w:vAlign w:val="center"/>
+          </w:tcPr>
+          <w:p>
+            <w:pPr>
+              <w:jc w:val="center"/>
+              <w:rPr>
+                <w:lang w:eastAsia="ko-KR"/>
+              </w:rPr>
+            </w:pPr>
+            <w:r>
+              <w:rPr>
+                <w:lang w:eastAsia="ko-KR"/>
+              </w:rPr>
+              <w:t>Parameter(</w:t>
+            </w:r>
+            <w:r>
+              <w:rPr>
+                <w:rFonts w:hint="eastAsia"/>
+                <w:lang w:eastAsia="ko-KR"/>
+              </w:rPr>
+              <w:t>R</w:t>
+            </w:r>
+            <w:r>
+              <w:rPr>
+                <w:lang w:eastAsia="ko-KR"/>
+              </w:rPr>
+              <w:t>equest Body)</w:t>
+            </w:r>
+          </w:p>
+        </w:tc>
+      </w:tr>
+      <w:tr>
+        <w:trPr>
+          <w:trHeight w:val="749"/>
+        </w:trPr>
+        <w:tc>
+          <w:tcPr>
+            <w:tcW w:w="1531" w:type="dxa"/>
+            <w:vAlign w:val="center"/>
+          </w:tcPr>
+          <w:p>
+            <w:pPr>
+              <w:jc w:val="center"/>
+              <w:rPr>
+                <w:lang w:eastAsia="ko-KR"/>
+              </w:rPr>
+            </w:pPr>
+            <w:r>
+              <w:rPr>
+                <w:rFonts w:hint="eastAsia"/>
+                <w:lang w:eastAsia="ko-KR"/>
+              </w:rPr>
+              <w:t>이미지</w:t>
+            </w:r>
+            <w:r>
+              <w:rPr>
+                <w:rFonts w:hint="eastAsia"/>
+                <w:lang w:eastAsia="ko-KR"/>
+              </w:rPr>
+              <w:t xml:space="preserve"> </w:t>
+            </w:r>
+            <w:r>
+              <w:rPr>
+                <w:rFonts w:hint="eastAsia"/>
+                <w:lang w:eastAsia="ko-KR"/>
+              </w:rPr>
+              <w:t>등록</w:t>
+            </w:r>
+            <w:r>
+              <w:rPr>
+                <w:rFonts w:hint="eastAsia"/>
+                <w:lang w:eastAsia="ko-KR"/>
+              </w:rPr>
+              <w:t xml:space="preserve"> </w:t>
+            </w:r>
+          </w:p>
+        </w:tc>
+        <w:tc>
+          <w:tcPr>
+            <w:tcW w:w="1259" w:type="dxa"/>
+            <w:vAlign w:val="center"/>
+          </w:tcPr>
+          <w:p>
+            <w:pPr>
+              <w:jc w:val="center"/>
+              <w:rPr>
+                <w:rFonts w:hint="eastAsia"/>
+                <w:lang w:eastAsia="ko-KR"/>
+              </w:rPr>
+            </w:pPr>
+            <w:r>
+              <w:rPr>
+                <w:rFonts w:hint="eastAsia"/>
+                <w:lang w:eastAsia="ko-KR"/>
+              </w:rPr>
+              <w:t>P</w:t>
+            </w:r>
+            <w:r>
+              <w:rPr>
+                <w:lang w:eastAsia="ko-KR"/>
+              </w:rPr>
+              <w:t>OST</w:t>
+            </w:r>
+          </w:p>
+        </w:tc>
+        <w:tc>
+          <w:tcPr>
+            <w:tcW w:w="3556" w:type="dxa"/>
+            <w:vAlign w:val="center"/>
+          </w:tcPr>
+          <w:p>
+            <w:pPr>
+              <w:jc w:val="center"/>
+              <w:rPr>
+                <w:lang w:eastAsia="ko-KR"/>
+              </w:rPr>
+            </w:pPr>
+            <w:r>
+              <w:rPr>
+                <w:rFonts w:hint="eastAsia"/>
+                <w:lang w:eastAsia="ko-KR"/>
+              </w:rPr>
+              <w:t>/</w:t>
+            </w:r>
+            <w:r>
+              <w:rPr>
+                <w:lang w:eastAsia="ko-KR"/>
+              </w:rPr>
+              <w:t>aws/s3/{foldername}/{filenmae}</w:t>
+            </w:r>
+          </w:p>
+        </w:tc>
+        <w:tc>
+          <w:tcPr>
+            <w:tcW w:w="2701" w:type="dxa"/>
+          </w:tcPr>
+          <w:p>
+            <w:pPr>
+              <w:jc w:val="left"/>
+              <w:rPr>
+                <w:lang w:eastAsia="ko-KR"/>
+              </w:rPr>
+            </w:pPr>
+            <w:r>
+              <w:rPr>
+                <w:rFonts w:hint="eastAsia"/>
+                <w:lang w:eastAsia="ko-KR"/>
+              </w:rPr>
+              <w:t>[</w:t>
+            </w:r>
+            <w:r>
+              <w:rPr>
+                <w:lang w:eastAsia="ko-KR"/>
+              </w:rPr>
+              <w:t>Response Body – MultiPartFile]</w:t>
+            </w:r>
+          </w:p>
+          <w:p>
+            <w:pPr>
+              <w:jc w:val="left"/>
+              <w:rPr>
+                <w:rFonts w:hint="eastAsia"/>
+                <w:lang w:eastAsia="ko-KR"/>
+              </w:rPr>
+            </w:pPr>
+            <w:r>
+              <w:rPr>
+                <w:lang w:eastAsia="ko-KR"/>
+              </w:rPr>
+              <w:t>MultiPartFile file</w:t>
+            </w:r>
+          </w:p>
+        </w:tc>
+      </w:tr>
+      <w:tr>
+        <w:trPr>
+          <w:trHeight w:val="818"/>
+        </w:trPr>
+        <w:tc>
+          <w:tcPr>
+            <w:tcW w:w="1531" w:type="dxa"/>
+            <w:vAlign w:val="center"/>
+          </w:tcPr>
+          <w:p>
+            <w:pPr>
+              <w:jc w:val="center"/>
+              <w:rPr>
+                <w:rFonts w:hint="eastAsia"/>
+                <w:lang w:eastAsia="ko-KR"/>
+              </w:rPr>
+            </w:pPr>
+            <w:r>
+              <w:rPr>
+                <w:rFonts w:hint="eastAsia"/>
+                <w:lang w:eastAsia="ko-KR"/>
+              </w:rPr>
+              <w:t>이미지</w:t>
+            </w:r>
+            <w:r>
+              <w:rPr>
+                <w:rFonts w:hint="eastAsia"/>
+                <w:lang w:eastAsia="ko-KR"/>
+              </w:rPr>
+              <w:t xml:space="preserve"> </w:t>
+            </w:r>
+            <w:r>
+              <w:rPr>
+                <w:rFonts w:hint="eastAsia"/>
+                <w:lang w:eastAsia="ko-KR"/>
+              </w:rPr>
+              <w:t>삭제</w:t>
+            </w:r>
+          </w:p>
+        </w:tc>
+        <w:tc>
+          <w:tcPr>
+            <w:tcW w:w="1259" w:type="dxa"/>
+            <w:vAlign w:val="center"/>
+          </w:tcPr>
+          <w:p>
+            <w:pPr>
+              <w:jc w:val="center"/>
+              <w:rPr>
+                <w:lang w:eastAsia="ko-KR"/>
+              </w:rPr>
+            </w:pPr>
+            <w:r>
+              <w:rPr>
+                <w:rFonts w:hint="eastAsia"/>
+                <w:lang w:eastAsia="ko-KR"/>
+              </w:rPr>
+              <w:t>D</w:t>
+            </w:r>
+            <w:r>
+              <w:rPr>
+                <w:lang w:eastAsia="ko-KR"/>
+              </w:rPr>
+              <w:t>ELETE</w:t>
+            </w:r>
+          </w:p>
+        </w:tc>
+        <w:tc>
+          <w:tcPr>
+            <w:tcW w:w="3556" w:type="dxa"/>
+            <w:vAlign w:val="center"/>
+          </w:tcPr>
+          <w:p>
+            <w:pPr>
+              <w:jc w:val="center"/>
+              <w:rPr>
+                <w:lang w:eastAsia="ko-KR"/>
+              </w:rPr>
+            </w:pPr>
+            <w:r>
+              <w:rPr>
+                <w:rFonts w:hint="eastAsia"/>
+                <w:lang w:eastAsia="ko-KR"/>
+              </w:rPr>
+              <w:t>/</w:t>
+            </w:r>
+            <w:r>
+              <w:rPr>
+                <w:lang w:eastAsia="ko-KR"/>
+              </w:rPr>
+              <w:t>aws/s3/{foldername}/{filenmae}</w:t>
+            </w:r>
+          </w:p>
+        </w:tc>
+        <w:tc>
+          <w:tcPr>
+            <w:tcW w:w="2701" w:type="dxa"/>
+          </w:tcPr>
+          <w:p>
+            <w:pPr>
+              <w:jc w:val="left"/>
+              <w:rPr>
+                <w:lang w:eastAsia="ko-KR"/>
+              </w:rPr>
+            </w:pPr>
+          </w:p>
+        </w:tc>
+      </w:tr>
+    </w:tbl>
     <w:p>
       <w:pPr>
         <w:rPr>

</xml_diff>